<commit_message>
Add another new sentence.
</commit_message>
<xml_diff>
--- a/exercise2.docx
+++ b/exercise2.docx
@@ -11,6 +11,17 @@
       </w:r>
       <w:r>
         <w:t xml:space="preserve"> am adding a new sentence. Today is Thursday.</w:t>
+      </w:r>
+    </w:p>
+    <w:p>
+      <w:r>
+        <w:rPr>
+          <w:rFonts w:hint="eastAsia"/>
+        </w:rPr>
+        <w:t>T</w:t>
+      </w:r>
+      <w:r>
+        <w:t>his is nonsence.</w:t>
       </w:r>
     </w:p>
     <w:sectPr>

</xml_diff>